<commit_message>
convert gruppeoppgave to pdf
</commit_message>
<xml_diff>
--- a/Rapport gruppeoppgave.docx
+++ b/Rapport gruppeoppgave.docx
@@ -3407,7 +3407,7 @@
                 <w:noProof/>
                 <w:webHidden/>
               </w:rPr>
-              <w:t>23</w:t>
+              <w:t>25</w:t>
             </w:r>
             <w:r>
               <w:rPr>
@@ -10844,123 +10844,158 @@
           <w:bCs/>
           <w:sz w:val="24"/>
           <w:szCs w:val="24"/>
+        </w:rPr>
+      </w:pPr>
+      <w:r>
+        <w:rPr>
+          <w:bCs/>
+          <w:sz w:val="24"/>
+          <w:szCs w:val="24"/>
+        </w:rPr>
+        <w:t xml:space="preserve">For </w:t>
+      </w:r>
+      <w:r>
+        <w:rPr>
+          <w:bCs/>
+          <w:sz w:val="24"/>
+          <w:szCs w:val="24"/>
+        </w:rPr>
+        <w:t>å kunne lage systemet med grafiske brukergrensesnitt (GUI</w:t>
+      </w:r>
+      <w:r>
+        <w:rPr>
+          <w:bCs/>
+          <w:sz w:val="24"/>
+          <w:szCs w:val="24"/>
+        </w:rPr>
+        <w:t xml:space="preserve"> = Graphicla</w:t>
+      </w:r>
+      <w:r>
+        <w:rPr>
+          <w:bCs/>
+          <w:sz w:val="24"/>
+          <w:szCs w:val="24"/>
+        </w:rPr>
+        <w:t xml:space="preserve"> User</w:t>
+      </w:r>
+      <w:r>
+        <w:rPr>
+          <w:bCs/>
+          <w:sz w:val="24"/>
+          <w:szCs w:val="24"/>
+        </w:rPr>
+        <w:t xml:space="preserve"> Interface), trenger vi et ramme</w:t>
+      </w:r>
+      <w:r>
+        <w:rPr>
+          <w:bCs/>
+          <w:sz w:val="24"/>
+          <w:szCs w:val="24"/>
+        </w:rPr>
+        <w:t xml:space="preserve">verk. </w:t>
+      </w:r>
+      <w:r>
+        <w:rPr>
+          <w:bCs/>
+          <w:sz w:val="24"/>
+          <w:szCs w:val="24"/>
+        </w:rPr>
+        <w:t xml:space="preserve">Vi valgte å bruke JavaFx som er en integrert </w:t>
+      </w:r>
+      <w:r>
+        <w:rPr>
+          <w:bCs/>
+          <w:sz w:val="24"/>
+          <w:szCs w:val="24"/>
+        </w:rPr>
+        <w:t>del av Java</w:t>
+      </w:r>
+      <w:r>
+        <w:rPr>
+          <w:bCs/>
+          <w:sz w:val="24"/>
+          <w:szCs w:val="24"/>
+        </w:rPr>
+        <w:t>-</w:t>
+      </w:r>
+      <w:r>
+        <w:rPr>
+          <w:bCs/>
+          <w:sz w:val="24"/>
+          <w:szCs w:val="24"/>
+        </w:rPr>
+        <w:t>distribusjonen</w:t>
+      </w:r>
+      <w:r>
+        <w:rPr>
+          <w:bCs/>
+          <w:sz w:val="24"/>
+          <w:szCs w:val="24"/>
+        </w:rPr>
+        <w:t>.</w:t>
+      </w:r>
+    </w:p>
+    <w:p>
+      <w:pPr>
+        <w:rPr>
+          <w:bCs/>
+          <w:sz w:val="24"/>
+          <w:szCs w:val="24"/>
+        </w:rPr>
+      </w:pPr>
+    </w:p>
+    <w:p>
+      <w:pPr>
+        <w:pStyle w:val="Overskrift2"/>
+      </w:pPr>
+      <w:r>
+        <w:t>Maven</w:t>
+      </w:r>
+      <w:r>
+        <w:t xml:space="preserve"> </w:t>
+      </w:r>
+      <w:bookmarkStart w:id="39" w:name="_GoBack"/>
+      <w:bookmarkEnd w:id="39"/>
+    </w:p>
+    <w:p>
+      <w:r>
+        <w:t xml:space="preserve">Vi implementerte Maven som er en </w:t>
+      </w:r>
+      <w:proofErr w:type="spellStart"/>
+      <w:r>
+        <w:t>plugin</w:t>
+      </w:r>
+      <w:proofErr w:type="spellEnd"/>
+      <w:r>
+        <w:t xml:space="preserve"> som holder styr på alle avhengighetene til systemet og gjør det lettere å holde systemet oppdatert.</w:t>
+      </w:r>
+    </w:p>
+    <w:p/>
+    <w:p>
+      <w:pPr>
+        <w:pStyle w:val="Overskrift1"/>
+        <w:rPr>
           <w:highlight w:val="green"/>
         </w:rPr>
       </w:pPr>
-      <w:r>
-        <w:rPr>
-          <w:bCs/>
-          <w:sz w:val="24"/>
-          <w:szCs w:val="24"/>
-        </w:rPr>
-        <w:t xml:space="preserve">For </w:t>
-      </w:r>
-      <w:r>
-        <w:rPr>
-          <w:bCs/>
-          <w:sz w:val="24"/>
-          <w:szCs w:val="24"/>
-        </w:rPr>
-        <w:t>å kunne lage systemet med grafiske brukergrensesnitt (GUI</w:t>
-      </w:r>
-      <w:r>
-        <w:rPr>
-          <w:bCs/>
-          <w:sz w:val="24"/>
-          <w:szCs w:val="24"/>
-        </w:rPr>
-        <w:t xml:space="preserve"> = Graphicla</w:t>
-      </w:r>
-      <w:r>
-        <w:rPr>
-          <w:bCs/>
-          <w:sz w:val="24"/>
-          <w:szCs w:val="24"/>
-        </w:rPr>
-        <w:t xml:space="preserve"> User</w:t>
-      </w:r>
-      <w:r>
-        <w:rPr>
-          <w:bCs/>
-          <w:sz w:val="24"/>
-          <w:szCs w:val="24"/>
-        </w:rPr>
-        <w:t xml:space="preserve"> Interface), trenger vi et ramme</w:t>
-      </w:r>
-      <w:r>
-        <w:rPr>
-          <w:bCs/>
-          <w:sz w:val="24"/>
-          <w:szCs w:val="24"/>
-        </w:rPr>
-        <w:t xml:space="preserve">verk. </w:t>
-      </w:r>
-      <w:r>
-        <w:rPr>
-          <w:bCs/>
-          <w:sz w:val="24"/>
-          <w:szCs w:val="24"/>
-        </w:rPr>
-        <w:t xml:space="preserve">Vi valgte å bruke JavaFx som er en integrert </w:t>
-      </w:r>
-      <w:r>
-        <w:rPr>
-          <w:bCs/>
-          <w:sz w:val="24"/>
-          <w:szCs w:val="24"/>
-        </w:rPr>
-        <w:t>del av Java</w:t>
-      </w:r>
-      <w:r>
-        <w:rPr>
-          <w:bCs/>
-          <w:sz w:val="24"/>
-          <w:szCs w:val="24"/>
-        </w:rPr>
-        <w:t>-</w:t>
-      </w:r>
-      <w:r>
-        <w:rPr>
-          <w:bCs/>
-          <w:sz w:val="24"/>
-          <w:szCs w:val="24"/>
-        </w:rPr>
-        <w:t>distribusjonen</w:t>
-      </w:r>
-      <w:r>
-        <w:rPr>
-          <w:bCs/>
-          <w:sz w:val="24"/>
-          <w:szCs w:val="24"/>
-        </w:rPr>
-        <w:t>.</w:t>
-      </w:r>
-    </w:p>
-    <w:p>
-      <w:pPr>
-        <w:pStyle w:val="Overskrift1"/>
+      <w:bookmarkStart w:id="40" w:name="_Toc25183006"/>
+      <w:r>
+        <w:t>Prototype</w:t>
+      </w:r>
+      <w:bookmarkEnd w:id="40"/>
+    </w:p>
+    <w:p>
+      <w:pPr>
+        <w:pStyle w:val="Overskrift2"/>
         <w:rPr>
           <w:highlight w:val="green"/>
         </w:rPr>
       </w:pPr>
-      <w:bookmarkStart w:id="39" w:name="_Toc25183006"/>
-      <w:r>
-        <w:t>Prototype</w:t>
-      </w:r>
-      <w:bookmarkEnd w:id="39"/>
-    </w:p>
-    <w:p>
-      <w:pPr>
-        <w:pStyle w:val="Overskrift2"/>
-        <w:rPr>
-          <w:highlight w:val="green"/>
-        </w:rPr>
-      </w:pPr>
-      <w:bookmarkStart w:id="40" w:name="_Toc25183007"/>
+      <w:bookmarkStart w:id="41" w:name="_Toc25183007"/>
       <w:r>
         <w:t>Instruksjoner</w:t>
       </w:r>
-      <w:bookmarkEnd w:id="40"/>
+      <w:bookmarkEnd w:id="41"/>
     </w:p>
     <w:p>
       <w:pPr>
@@ -10992,7 +11027,23 @@
       </w:r>
       <w:proofErr w:type="spellEnd"/>
       <w:r>
-        <w:t xml:space="preserve"> sin main function vil det åpnes opp ett Innloggings vindu.</w:t>
+        <w:t xml:space="preserve"> sin </w:t>
+      </w:r>
+      <w:proofErr w:type="spellStart"/>
+      <w:r>
+        <w:t>main</w:t>
+      </w:r>
+      <w:proofErr w:type="spellEnd"/>
+      <w:r>
+        <w:t xml:space="preserve"> </w:t>
+      </w:r>
+      <w:proofErr w:type="spellStart"/>
+      <w:r>
+        <w:t>function</w:t>
+      </w:r>
+      <w:proofErr w:type="spellEnd"/>
+      <w:r>
+        <w:t xml:space="preserve"> vil det åpnes opp ett Innloggings vindu.</w:t>
       </w:r>
     </w:p>
     <w:p>
@@ -11343,7 +11394,7 @@
           <w:highlight w:val="green"/>
         </w:rPr>
       </w:pPr>
-      <w:bookmarkStart w:id="41" w:name="_Toc25183008"/>
+      <w:bookmarkStart w:id="42" w:name="_Toc25183008"/>
       <w:r>
         <w:rPr>
           <w:sz w:val="22"/>
@@ -11352,7 +11403,7 @@
         <w:lastRenderedPageBreak/>
         <w:t>Testing</w:t>
       </w:r>
-      <w:bookmarkEnd w:id="41"/>
+      <w:bookmarkEnd w:id="42"/>
     </w:p>
     <w:p/>
     <w:p>
@@ -11479,6 +11530,36 @@
         <w:t>.</w:t>
       </w:r>
     </w:p>
+    <w:p/>
+    <w:p>
+      <w:r>
+        <w:t xml:space="preserve">Etter vi integrerte maven viste testene ikke lenger </w:t>
+      </w:r>
+      <w:proofErr w:type="spellStart"/>
+      <w:r>
+        <w:t>covrage</w:t>
+      </w:r>
+      <w:proofErr w:type="spellEnd"/>
+      <w:r>
+        <w:t xml:space="preserve">, merk at vi integrerte maven etter prototypen var utviklet og vi hadde en </w:t>
+      </w:r>
+      <w:proofErr w:type="spellStart"/>
+      <w:r>
+        <w:t>covrage</w:t>
+      </w:r>
+      <w:proofErr w:type="spellEnd"/>
+      <w:r>
+        <w:t xml:space="preserve"> score på </w:t>
+      </w:r>
+      <w:r>
+        <w:t xml:space="preserve">70-75 på hele prosjektet. </w:t>
+      </w:r>
+    </w:p>
+    <w:p>
+      <w:r>
+        <w:t>Et raskt blikk på testene vil bekrefte dette.</w:t>
+      </w:r>
+    </w:p>
     <w:p>
       <w:pPr>
         <w:rPr>
@@ -11487,6 +11568,7 @@
         </w:rPr>
       </w:pPr>
     </w:p>
+    <w:p/>
     <w:p>
       <w:pPr>
         <w:rPr>
@@ -11494,8 +11576,6 @@
           <w:szCs w:val="28"/>
         </w:rPr>
       </w:pPr>
-      <w:bookmarkStart w:id="42" w:name="_GoBack"/>
-      <w:bookmarkEnd w:id="42"/>
     </w:p>
     <w:p>
       <w:pPr>
@@ -11567,6 +11647,7 @@
     </w:p>
     <w:p>
       <w:r>
+        <w:lastRenderedPageBreak/>
         <w:t>Når det kom til tegning av diagrammer for å beskrive systemet valgte vi å dele opp diagrammene slik at alle fik</w:t>
       </w:r>
       <w:r>
@@ -16288,7 +16369,7 @@
 </file>
 
 <file path=customXml/itemProps1.xml><?xml version="1.0" encoding="utf-8"?>
-<ds:datastoreItem xmlns:ds="http://schemas.openxmlformats.org/officeDocument/2006/customXml" ds:itemID="{36071AD3-FC2B-4624-9F84-E9B1C1E07741}">
+<ds:datastoreItem xmlns:ds="http://schemas.openxmlformats.org/officeDocument/2006/customXml" ds:itemID="{E25F3C0E-DEC4-4226-AEA9-DEDEFF682D5C}">
   <ds:schemaRefs>
     <ds:schemaRef ds:uri="http://schemas.openxmlformats.org/officeDocument/2006/bibliography"/>
   </ds:schemaRefs>

</xml_diff>